<commit_message>
Add Sign in IEPrint
</commit_message>
<xml_diff>
--- a/PainTrax.Web/Report/3/Patel,Roshni1_IE_04012024.docx
+++ b/PainTrax.Web/Report/3/Patel,Roshni1_IE_04012024.docx
@@ -74,7 +74,7 @@
         <w:t xml:space="preserve">CHIEF COMPLAINT:</w:t>
       </w:r>
       <w:r>
-        <w:t xml:space="preserve"> #PC</w:t>
+        <w:t xml:space="preserve"> Lowback pain.</w:t>
       </w:r>
     </w:p>
     <w:p>
@@ -85,12 +85,7 @@
         <w:t xml:space="preserve">HISTORY OF PRESENT ILLNESS:</w:t>
       </w:r>
       <w:r>
-        <w:t xml:space="preserve"> #history</w:t>
-      </w:r>
-    </w:p>
-    <w:p>
-      <w:r>
-        <w:t xml:space="preserve">#CC</w:t>
+        <w:t xml:space="preserve"> </w:t>
       </w:r>
     </w:p>
     <w:p>
@@ -153,9 +148,6 @@
         </w:rPr>
         <w:t xml:space="preserve">IMPAIRMENT RATING:</w:t>
       </w:r>
-      <w:r>
-        <w:t xml:space="preserve"> #IR</w:t>
-      </w:r>
     </w:p>
     <w:p>
       <w:r>
@@ -192,11 +184,6 @@
     </w:p>
     <w:p>
       <w:r>
-        <w:t xml:space="preserve">#PE</w:t>
-      </w:r>
-    </w:p>
-    <w:p>
-      <w:r>
         <w:rPr>
           <w:b/>
         </w:rPr>
@@ -242,12 +229,45 @@
         <w:t xml:space="preserve">CAUSALITY: </w:t>
       </w:r>
       <w:r>
-        <w:t xml:space="preserve">It is within a certain degree of medical certainty, that the history presented by Mr. Roshni1 M Patel, the objective physical findings as well as the diagnosis rendered #bodypart is causally related to the injury the patient incurred on the 10/10/2024.  These current symptoms were nonexistent prior to the accident. Findings were discussed with the patient.</w:t>
+        <w:t xml:space="preserve">It is within a certain degree of medical certainty, that the history presented by Mr. Roshni1 M Patel, the objective physical findings as well as the diagnosis rendered lowback is causally related to the injury the patient incurred on the 10/10/2024.  These current symptoms were nonexistent prior to the accident. Findings were discussed with the patient.</w:t>
+      </w:r>
+    </w:p>
+    <w:p>
+      <w:r>
+        <w:t xml:space="preserve"> </w:t>
+      </w:r>
+    </w:p>
+    <w:p>
+      <w:r>
+        <w:br w:type="page"/>
+      </w:r>
+      <w:r>
+        <w:lastRenderedPageBreak/>
+      </w:r>
+      <w:r>
+        <w:br/>
+      </w:r>
+      <w:r>
+        <w:br/>
+      </w:r>
+      <w:r>
+        <w:br/>
+      </w:r>
+      <w:r>
+        <w:rPr>
+          <w:b/>
+        </w:rPr>
+        <w:t xml:space="preserve">Signature:</w:t>
+      </w:r>
+      <w:r>
+        <w:t xml:space="preserve"> </w:t>
       </w:r>
     </w:p>
     <w:sectPr>
-      <w:headerReference r:id="Rd99112707b9b4096"/>
-      <w:footerReference xmlns:r="http://schemas.openxmlformats.org/officeDocument/2006/relationships" w:type="default" r:id="Rfedc90a6f16c41da"/>
+      <w:headerReference w:type="default" r:id="Rest"/>
+      <w:headerReference w:type="first" r:id="Rd23ae1544bff49ae"/>
+      <w:footerReference xmlns:r="http://schemas.openxmlformats.org/officeDocument/2006/relationships" w:type="default" r:id="Ra29795eea388468c"/>
+      <w:titlePg/>
     </w:sectPr>
   </w:body>
 </w:document>
@@ -477,6 +497,16 @@
 </w:hdr>
 </file>
 
+<file path=word/header3.xml><?xml version="1.0" encoding="utf-8"?>
+<w:hdr xmlns:w="http://schemas.openxmlformats.org/wordprocessingml/2006/main">
+  <w:p>
+    <w:r>
+      <w:t>Patel, Roshni1</w:t>
+    </w:r>
+  </w:p>
+</w:hdr>
+</file>
+
 <file path=word/numbering.xml><?xml version="1.0" encoding="utf-8"?>
 <w:numbering xmlns:w="http://schemas.openxmlformats.org/wordprocessingml/2006/main">
   <w:abstractNum w:abstractNumId="0">

</xml_diff>